<commit_message>
Update Project Abstract FINAL
</commit_message>
<xml_diff>
--- a/EyeTalk Project Abstract.docx
+++ b/EyeTalk Project Abstract.docx
@@ -5,6 +5,844 @@
     <w:p>
       <w:pPr>
         <w:jc w:val="center"/>
+      </w:pPr>
+      <w:r>
+        <w:rPr>
+          <w:noProof/>
+        </w:rPr>
+        <w:drawing>
+          <wp:anchor distT="0" distB="0" distL="114300" distR="114300" simplePos="0" relativeHeight="251658240" behindDoc="1" locked="0" layoutInCell="1" allowOverlap="1" wp14:anchorId="2F279EF0" wp14:editId="765A7DF6">
+            <wp:simplePos x="0" y="0"/>
+            <wp:positionH relativeFrom="margin">
+              <wp:align>right</wp:align>
+            </wp:positionH>
+            <wp:positionV relativeFrom="paragraph">
+              <wp:posOffset>-171450</wp:posOffset>
+            </wp:positionV>
+            <wp:extent cx="1114425" cy="1114425"/>
+            <wp:effectExtent l="0" t="0" r="9525" b="9525"/>
+            <wp:wrapNone/>
+            <wp:docPr id="2087073938" name="drawing" title="صورة تحتوي على نص, الخط, شعار, رمز&#10;&#10;تم إنشاء الوصف تلقائياً"/>
+            <wp:cNvGraphicFramePr>
+              <a:graphicFrameLocks xmlns:a="http://schemas.openxmlformats.org/drawingml/2006/main" noChangeAspect="1"/>
+            </wp:cNvGraphicFramePr>
+            <a:graphic xmlns:a="http://schemas.openxmlformats.org/drawingml/2006/main">
+              <a:graphicData uri="http://schemas.openxmlformats.org/drawingml/2006/picture">
+                <pic:pic xmlns:pic="http://schemas.openxmlformats.org/drawingml/2006/picture">
+                  <pic:nvPicPr>
+                    <pic:cNvPr id="1447014368" name="Picture 1447014368"/>
+                    <pic:cNvPicPr/>
+                  </pic:nvPicPr>
+                  <pic:blipFill>
+                    <a:blip r:embed="rId7">
+                      <a:extLst>
+                        <a:ext uri="{28A0092B-C50C-407E-A947-70E740481C1C}">
+                          <a14:useLocalDpi xmlns:a14="http://schemas.microsoft.com/office/drawing/2010/main"/>
+                        </a:ext>
+                      </a:extLst>
+                    </a:blip>
+                    <a:stretch>
+                      <a:fillRect/>
+                    </a:stretch>
+                  </pic:blipFill>
+                  <pic:spPr>
+                    <a:xfrm>
+                      <a:off x="0" y="0"/>
+                      <a:ext cx="1114425" cy="1114425"/>
+                    </a:xfrm>
+                    <a:prstGeom prst="rect">
+                      <a:avLst/>
+                    </a:prstGeom>
+                  </pic:spPr>
+                </pic:pic>
+              </a:graphicData>
+            </a:graphic>
+            <wp14:sizeRelH relativeFrom="page">
+              <wp14:pctWidth>0</wp14:pctWidth>
+            </wp14:sizeRelH>
+            <wp14:sizeRelV relativeFrom="page">
+              <wp14:pctHeight>0</wp14:pctHeight>
+            </wp14:sizeRelV>
+          </wp:anchor>
+        </w:drawing>
+      </w:r>
+    </w:p>
+    <w:p>
+      <w:pPr>
+        <w:ind w:left="-900" w:right="-900"/>
+        <w:jc w:val="center"/>
+        <w:rPr>
+          <w:rFonts w:ascii="Aptos" w:eastAsia="Aptos" w:hAnsi="Aptos" w:cs="Aptos"/>
+        </w:rPr>
+      </w:pPr>
+      <w:r>
+        <w:rPr>
+          <w:rFonts w:ascii="Aptos Display" w:eastAsia="Aptos Display" w:hAnsi="Aptos Display" w:cs="Aptos Display"/>
+          <w:b/>
+          <w:bCs/>
+          <w:color w:val="000000" w:themeColor="text1"/>
+          <w:sz w:val="52"/>
+          <w:szCs w:val="52"/>
+        </w:rPr>
+        <w:t>Graduation project</w:t>
+      </w:r>
+    </w:p>
+    <w:p>
+      <w:pPr>
+        <w:ind w:left="-900" w:right="-900"/>
+        <w:jc w:val="center"/>
+        <w:rPr>
+          <w:rFonts w:ascii="Aptos Display" w:eastAsia="Aptos Display" w:hAnsi="Aptos Display" w:cs="Aptos Display"/>
+          <w:b/>
+          <w:bCs/>
+          <w:color w:val="000000" w:themeColor="text1"/>
+          <w:sz w:val="40"/>
+          <w:szCs w:val="40"/>
+        </w:rPr>
+      </w:pPr>
+      <w:r>
+        <w:rPr>
+          <w:rFonts w:ascii="Aptos Display" w:eastAsia="Aptos Display" w:hAnsi="Aptos Display" w:cs="Aptos Display"/>
+          <w:b/>
+          <w:bCs/>
+          <w:color w:val="000000" w:themeColor="text1"/>
+          <w:sz w:val="40"/>
+          <w:szCs w:val="40"/>
+        </w:rPr>
+        <w:t>Head and Gaze Controlled Communication System</w:t>
+      </w:r>
+    </w:p>
+    <w:p>
+      <w:pPr>
+        <w:ind w:left="-900" w:right="-900"/>
+        <w:jc w:val="center"/>
+        <w:rPr>
+          <w:rFonts w:ascii="Aptos Display" w:eastAsia="Aptos Display" w:hAnsi="Aptos Display" w:cs="Aptos Display"/>
+          <w:b/>
+          <w:bCs/>
+          <w:color w:val="000000" w:themeColor="text1"/>
+          <w:sz w:val="44"/>
+          <w:szCs w:val="44"/>
+        </w:rPr>
+      </w:pPr>
+      <w:r>
+        <w:rPr>
+          <w:rFonts w:ascii="Aptos Display" w:eastAsia="Aptos Display" w:hAnsi="Aptos Display" w:cs="Aptos Display"/>
+          <w:b/>
+          <w:bCs/>
+          <w:color w:val="000000" w:themeColor="text1"/>
+          <w:sz w:val="44"/>
+          <w:szCs w:val="44"/>
+        </w:rPr>
+        <w:t>EyeTalk</w:t>
+      </w:r>
+    </w:p>
+    <w:p>
+      <w:pPr>
+        <w:ind w:left="-900" w:right="-900"/>
+        <w:jc w:val="center"/>
+        <w:rPr>
+          <w:rFonts w:ascii="Aptos Display" w:eastAsia="Aptos Display" w:hAnsi="Aptos Display" w:cs="Aptos Display"/>
+          <w:b/>
+          <w:bCs/>
+          <w:color w:val="000000" w:themeColor="text1"/>
+          <w:sz w:val="40"/>
+          <w:szCs w:val="40"/>
+        </w:rPr>
+      </w:pPr>
+    </w:p>
+    <w:p>
+      <w:pPr>
+        <w:ind w:left="-900" w:right="-900"/>
+        <w:rPr>
+          <w:rFonts w:ascii="Aptos Display" w:eastAsia="Aptos Display" w:hAnsi="Aptos Display" w:cs="Aptos Display"/>
+          <w:b/>
+          <w:bCs/>
+          <w:color w:val="000000" w:themeColor="text1"/>
+          <w:sz w:val="40"/>
+          <w:szCs w:val="40"/>
+        </w:rPr>
+      </w:pPr>
+      <w:r>
+        <w:rPr>
+          <w:rFonts w:ascii="Aptos Display" w:eastAsia="Aptos Display" w:hAnsi="Aptos Display" w:cs="Aptos Display"/>
+          <w:b/>
+          <w:bCs/>
+          <w:color w:val="000000" w:themeColor="text1"/>
+          <w:sz w:val="40"/>
+          <w:szCs w:val="40"/>
+        </w:rPr>
+        <w:t xml:space="preserve">  </w:t>
+      </w:r>
+      <w:r>
+        <w:rPr>
+          <w:rFonts w:ascii="Aptos Display" w:eastAsia="Aptos Display" w:hAnsi="Aptos Display" w:cs="Aptos Display"/>
+          <w:b/>
+          <w:bCs/>
+          <w:color w:val="000000" w:themeColor="text1"/>
+          <w:sz w:val="40"/>
+          <w:szCs w:val="40"/>
+        </w:rPr>
+        <w:t>Students participated</w:t>
+      </w:r>
+      <w:r>
+        <w:rPr>
+          <w:rFonts w:ascii="Aptos Display" w:eastAsia="Aptos Display" w:hAnsi="Aptos Display" w:cs="Aptos Display"/>
+          <w:b/>
+          <w:bCs/>
+          <w:color w:val="000000" w:themeColor="text1"/>
+          <w:sz w:val="40"/>
+          <w:szCs w:val="40"/>
+        </w:rPr>
+        <w:t>:</w:t>
+      </w:r>
+    </w:p>
+    <w:p>
+      <w:pPr>
+        <w:pStyle w:val="ListParagraph"/>
+        <w:numPr>
+          <w:ilvl w:val="0"/>
+          <w:numId w:val="3"/>
+        </w:numPr>
+        <w:ind w:right="-900"/>
+        <w:jc w:val="both"/>
+        <w:rPr>
+          <w:rFonts w:ascii="Times New Roman" w:eastAsia="Times New Roman" w:hAnsi="Times New Roman" w:cs="Times New Roman"/>
+          <w:b/>
+          <w:bCs/>
+          <w:color w:val="000000" w:themeColor="text1"/>
+          <w:sz w:val="32"/>
+          <w:szCs w:val="32"/>
+        </w:rPr>
+      </w:pPr>
+      <w:r>
+        <w:rPr>
+          <w:rFonts w:ascii="Times New Roman" w:eastAsia="Times New Roman" w:hAnsi="Times New Roman" w:cs="Times New Roman"/>
+          <w:b/>
+          <w:bCs/>
+          <w:color w:val="000000" w:themeColor="text1"/>
+          <w:sz w:val="32"/>
+          <w:szCs w:val="32"/>
+        </w:rPr>
+        <w:t>Basel Mohamed Mostafa</w:t>
+      </w:r>
+      <w:r>
+        <w:rPr>
+          <w:rFonts w:ascii="Times New Roman" w:eastAsia="Times New Roman" w:hAnsi="Times New Roman" w:cs="Times New Roman"/>
+          <w:b/>
+          <w:bCs/>
+          <w:color w:val="000000" w:themeColor="text1"/>
+          <w:sz w:val="32"/>
+          <w:szCs w:val="32"/>
+        </w:rPr>
+        <w:t xml:space="preserve">         </w:t>
+      </w:r>
+    </w:p>
+    <w:p>
+      <w:pPr>
+        <w:pStyle w:val="ListParagraph"/>
+        <w:numPr>
+          <w:ilvl w:val="0"/>
+          <w:numId w:val="3"/>
+        </w:numPr>
+        <w:ind w:right="-900"/>
+        <w:jc w:val="both"/>
+        <w:rPr>
+          <w:rFonts w:ascii="Times New Roman" w:eastAsia="Times New Roman" w:hAnsi="Times New Roman" w:cs="Times New Roman"/>
+          <w:b/>
+          <w:bCs/>
+          <w:color w:val="000000" w:themeColor="text1"/>
+          <w:sz w:val="32"/>
+          <w:szCs w:val="32"/>
+        </w:rPr>
+      </w:pPr>
+      <w:r>
+        <w:rPr>
+          <w:rFonts w:ascii="Times New Roman" w:eastAsia="Times New Roman" w:hAnsi="Times New Roman" w:cs="Times New Roman"/>
+          <w:b/>
+          <w:bCs/>
+          <w:color w:val="000000" w:themeColor="text1"/>
+          <w:sz w:val="32"/>
+          <w:szCs w:val="32"/>
+        </w:rPr>
+        <w:t>Ziad Refaie Ab</w:t>
+      </w:r>
+      <w:r>
+        <w:rPr>
+          <w:rFonts w:ascii="Times New Roman" w:eastAsia="Times New Roman" w:hAnsi="Times New Roman" w:cs="Times New Roman"/>
+          <w:b/>
+          <w:bCs/>
+          <w:color w:val="000000" w:themeColor="text1"/>
+          <w:sz w:val="32"/>
+          <w:szCs w:val="32"/>
+        </w:rPr>
+        <w:t>u</w:t>
+      </w:r>
+      <w:r>
+        <w:rPr>
+          <w:rFonts w:ascii="Times New Roman" w:eastAsia="Times New Roman" w:hAnsi="Times New Roman" w:cs="Times New Roman"/>
+          <w:b/>
+          <w:bCs/>
+          <w:color w:val="000000" w:themeColor="text1"/>
+          <w:sz w:val="32"/>
+          <w:szCs w:val="32"/>
+        </w:rPr>
+        <w:t xml:space="preserve"> </w:t>
+      </w:r>
+      <w:r>
+        <w:rPr>
+          <w:rFonts w:ascii="Times New Roman" w:eastAsia="Times New Roman" w:hAnsi="Times New Roman" w:cs="Times New Roman"/>
+          <w:b/>
+          <w:bCs/>
+          <w:color w:val="000000" w:themeColor="text1"/>
+          <w:sz w:val="32"/>
+          <w:szCs w:val="32"/>
+        </w:rPr>
+        <w:t>A</w:t>
+      </w:r>
+      <w:r>
+        <w:rPr>
+          <w:rFonts w:ascii="Times New Roman" w:eastAsia="Times New Roman" w:hAnsi="Times New Roman" w:cs="Times New Roman"/>
+          <w:b/>
+          <w:bCs/>
+          <w:color w:val="000000" w:themeColor="text1"/>
+          <w:sz w:val="32"/>
+          <w:szCs w:val="32"/>
+        </w:rPr>
+        <w:t>lF</w:t>
+      </w:r>
+      <w:r>
+        <w:rPr>
+          <w:rFonts w:ascii="Times New Roman" w:eastAsia="Times New Roman" w:hAnsi="Times New Roman" w:cs="Times New Roman"/>
+          <w:b/>
+          <w:bCs/>
+          <w:color w:val="000000" w:themeColor="text1"/>
+          <w:sz w:val="32"/>
+          <w:szCs w:val="32"/>
+        </w:rPr>
+        <w:t>t</w:t>
+      </w:r>
+      <w:r>
+        <w:rPr>
+          <w:rFonts w:ascii="Times New Roman" w:eastAsia="Times New Roman" w:hAnsi="Times New Roman" w:cs="Times New Roman"/>
+          <w:b/>
+          <w:bCs/>
+          <w:color w:val="000000" w:themeColor="text1"/>
+          <w:sz w:val="32"/>
+          <w:szCs w:val="32"/>
+        </w:rPr>
+        <w:t>ooh</w:t>
+      </w:r>
+      <w:r>
+        <w:rPr>
+          <w:rFonts w:ascii="Times New Roman" w:eastAsia="Times New Roman" w:hAnsi="Times New Roman" w:cs="Times New Roman"/>
+          <w:b/>
+          <w:bCs/>
+          <w:color w:val="000000" w:themeColor="text1"/>
+          <w:sz w:val="32"/>
+          <w:szCs w:val="32"/>
+        </w:rPr>
+        <w:t xml:space="preserve">        </w:t>
+      </w:r>
+    </w:p>
+    <w:p>
+      <w:pPr>
+        <w:pStyle w:val="ListParagraph"/>
+        <w:numPr>
+          <w:ilvl w:val="0"/>
+          <w:numId w:val="3"/>
+        </w:numPr>
+        <w:ind w:right="-900"/>
+        <w:jc w:val="both"/>
+        <w:rPr>
+          <w:rFonts w:ascii="Times New Roman" w:eastAsia="Times New Roman" w:hAnsi="Times New Roman" w:cs="Times New Roman"/>
+          <w:b/>
+          <w:bCs/>
+          <w:color w:val="000000" w:themeColor="text1"/>
+          <w:sz w:val="32"/>
+          <w:szCs w:val="32"/>
+        </w:rPr>
+      </w:pPr>
+      <w:r>
+        <w:rPr>
+          <w:rFonts w:ascii="Times New Roman" w:eastAsia="Times New Roman" w:hAnsi="Times New Roman" w:cs="Times New Roman"/>
+          <w:b/>
+          <w:bCs/>
+          <w:color w:val="000000" w:themeColor="text1"/>
+          <w:sz w:val="32"/>
+          <w:szCs w:val="32"/>
+        </w:rPr>
+        <w:t>Hussin Hesham Ali</w:t>
+      </w:r>
+      <w:r>
+        <w:rPr>
+          <w:rFonts w:ascii="Times New Roman" w:eastAsia="Times New Roman" w:hAnsi="Times New Roman" w:cs="Times New Roman"/>
+          <w:b/>
+          <w:bCs/>
+          <w:color w:val="000000" w:themeColor="text1"/>
+          <w:sz w:val="32"/>
+          <w:szCs w:val="32"/>
+        </w:rPr>
+        <w:t xml:space="preserve">          </w:t>
+      </w:r>
+      <w:r>
+        <w:rPr>
+          <w:rFonts w:ascii="Times New Roman" w:eastAsia="Times New Roman" w:hAnsi="Times New Roman" w:cs="Times New Roman"/>
+          <w:b/>
+          <w:bCs/>
+          <w:color w:val="000000" w:themeColor="text1"/>
+          <w:sz w:val="32"/>
+          <w:szCs w:val="32"/>
+        </w:rPr>
+        <w:t xml:space="preserve">        </w:t>
+      </w:r>
+    </w:p>
+    <w:p>
+      <w:pPr>
+        <w:pStyle w:val="ListParagraph"/>
+        <w:numPr>
+          <w:ilvl w:val="0"/>
+          <w:numId w:val="3"/>
+        </w:numPr>
+        <w:ind w:right="-900"/>
+        <w:jc w:val="both"/>
+        <w:rPr>
+          <w:rFonts w:ascii="Times New Roman" w:eastAsia="Times New Roman" w:hAnsi="Times New Roman" w:cs="Times New Roman"/>
+          <w:b/>
+          <w:bCs/>
+          <w:color w:val="000000" w:themeColor="text1"/>
+          <w:sz w:val="32"/>
+          <w:szCs w:val="32"/>
+        </w:rPr>
+      </w:pPr>
+      <w:r>
+        <w:rPr>
+          <w:rFonts w:ascii="Times New Roman" w:eastAsia="Times New Roman" w:hAnsi="Times New Roman" w:cs="Times New Roman"/>
+          <w:b/>
+          <w:bCs/>
+          <w:color w:val="000000" w:themeColor="text1"/>
+          <w:sz w:val="32"/>
+          <w:szCs w:val="32"/>
+        </w:rPr>
+        <w:t>Andrew Emad Sadek</w:t>
+      </w:r>
+      <w:r>
+        <w:rPr>
+          <w:rFonts w:ascii="Times New Roman" w:eastAsia="Times New Roman" w:hAnsi="Times New Roman" w:cs="Times New Roman"/>
+          <w:b/>
+          <w:bCs/>
+          <w:color w:val="000000" w:themeColor="text1"/>
+          <w:sz w:val="32"/>
+          <w:szCs w:val="32"/>
+        </w:rPr>
+        <w:t xml:space="preserve">      </w:t>
+      </w:r>
+      <w:r>
+        <w:rPr>
+          <w:rFonts w:ascii="Times New Roman" w:eastAsia="Times New Roman" w:hAnsi="Times New Roman" w:cs="Times New Roman"/>
+          <w:b/>
+          <w:bCs/>
+          <w:color w:val="000000" w:themeColor="text1"/>
+          <w:sz w:val="32"/>
+          <w:szCs w:val="32"/>
+        </w:rPr>
+        <w:t xml:space="preserve">         </w:t>
+      </w:r>
+    </w:p>
+    <w:p>
+      <w:pPr>
+        <w:pStyle w:val="ListParagraph"/>
+        <w:numPr>
+          <w:ilvl w:val="0"/>
+          <w:numId w:val="3"/>
+        </w:numPr>
+        <w:ind w:right="-900"/>
+        <w:jc w:val="both"/>
+        <w:rPr>
+          <w:rFonts w:ascii="Times New Roman" w:eastAsia="Times New Roman" w:hAnsi="Times New Roman" w:cs="Times New Roman"/>
+          <w:b/>
+          <w:bCs/>
+          <w:color w:val="000000" w:themeColor="text1"/>
+          <w:sz w:val="32"/>
+          <w:szCs w:val="32"/>
+        </w:rPr>
+      </w:pPr>
+      <w:r>
+        <w:rPr>
+          <w:rFonts w:ascii="Times New Roman" w:eastAsia="Times New Roman" w:hAnsi="Times New Roman" w:cs="Times New Roman"/>
+          <w:b/>
+          <w:bCs/>
+          <w:color w:val="000000" w:themeColor="text1"/>
+          <w:sz w:val="32"/>
+          <w:szCs w:val="32"/>
+        </w:rPr>
+        <w:t>Mohamed Ahmed Abdelnour</w:t>
+      </w:r>
+      <w:r>
+        <w:rPr>
+          <w:rFonts w:ascii="Times New Roman" w:eastAsia="Times New Roman" w:hAnsi="Times New Roman" w:cs="Times New Roman"/>
+          <w:b/>
+          <w:bCs/>
+          <w:color w:val="000000" w:themeColor="text1"/>
+          <w:sz w:val="32"/>
+          <w:szCs w:val="32"/>
+        </w:rPr>
+        <w:t xml:space="preserve"> </w:t>
+      </w:r>
+    </w:p>
+    <w:p>
+      <w:pPr>
+        <w:pStyle w:val="ListParagraph"/>
+        <w:numPr>
+          <w:ilvl w:val="0"/>
+          <w:numId w:val="3"/>
+        </w:numPr>
+        <w:ind w:right="-900"/>
+        <w:jc w:val="both"/>
+        <w:rPr>
+          <w:rFonts w:ascii="Times New Roman" w:eastAsia="Times New Roman" w:hAnsi="Times New Roman" w:cs="Times New Roman"/>
+          <w:b/>
+          <w:bCs/>
+          <w:color w:val="000000" w:themeColor="text1"/>
+          <w:sz w:val="32"/>
+          <w:szCs w:val="32"/>
+        </w:rPr>
+      </w:pPr>
+      <w:r>
+        <w:rPr>
+          <w:rFonts w:ascii="Times New Roman" w:eastAsia="Times New Roman" w:hAnsi="Times New Roman" w:cs="Times New Roman"/>
+          <w:b/>
+          <w:bCs/>
+          <w:color w:val="000000" w:themeColor="text1"/>
+          <w:sz w:val="32"/>
+          <w:szCs w:val="32"/>
+        </w:rPr>
+        <w:t>Abdullah Sayed Mohamed</w:t>
+      </w:r>
+      <w:r>
+        <w:rPr>
+          <w:rFonts w:ascii="Times New Roman" w:eastAsia="Times New Roman" w:hAnsi="Times New Roman" w:cs="Times New Roman"/>
+          <w:b/>
+          <w:bCs/>
+          <w:color w:val="000000" w:themeColor="text1"/>
+          <w:sz w:val="32"/>
+          <w:szCs w:val="32"/>
+        </w:rPr>
+        <w:t xml:space="preserve">      </w:t>
+      </w:r>
+    </w:p>
+    <w:p>
+      <w:pPr>
+        <w:pStyle w:val="ListParagraph"/>
+        <w:numPr>
+          <w:ilvl w:val="0"/>
+          <w:numId w:val="3"/>
+        </w:numPr>
+        <w:ind w:right="-900"/>
+        <w:jc w:val="both"/>
+        <w:rPr>
+          <w:rFonts w:ascii="Times New Roman" w:eastAsia="Times New Roman" w:hAnsi="Times New Roman" w:cs="Times New Roman"/>
+          <w:b/>
+          <w:bCs/>
+          <w:sz w:val="32"/>
+          <w:szCs w:val="32"/>
+        </w:rPr>
+      </w:pPr>
+      <w:r>
+        <w:rPr>
+          <w:rFonts w:ascii="Times New Roman" w:eastAsia="Times New Roman" w:hAnsi="Times New Roman" w:cs="Times New Roman"/>
+          <w:b/>
+          <w:bCs/>
+          <w:color w:val="000000" w:themeColor="text1"/>
+          <w:sz w:val="32"/>
+          <w:szCs w:val="32"/>
+        </w:rPr>
+        <w:t>Hassan Elkenany</w:t>
+      </w:r>
+      <w:r>
+        <w:rPr>
+          <w:rFonts w:ascii="Times New Roman" w:eastAsia="Times New Roman" w:hAnsi="Times New Roman" w:cs="Times New Roman"/>
+          <w:b/>
+          <w:bCs/>
+          <w:color w:val="000000" w:themeColor="text1"/>
+          <w:sz w:val="32"/>
+          <w:szCs w:val="32"/>
+        </w:rPr>
+        <w:t xml:space="preserve">                    </w:t>
+      </w:r>
+    </w:p>
+    <w:p>
+      <w:pPr>
+        <w:pStyle w:val="ListParagraph"/>
+        <w:numPr>
+          <w:ilvl w:val="0"/>
+          <w:numId w:val="3"/>
+        </w:numPr>
+        <w:ind w:right="-900"/>
+        <w:jc w:val="both"/>
+        <w:rPr>
+          <w:rFonts w:ascii="Times New Roman" w:eastAsia="Times New Roman" w:hAnsi="Times New Roman" w:cs="Times New Roman"/>
+          <w:b/>
+          <w:bCs/>
+          <w:sz w:val="32"/>
+          <w:szCs w:val="32"/>
+          <w:lang w:val="fr-FR"/>
+        </w:rPr>
+      </w:pPr>
+      <w:r>
+        <w:rPr>
+          <w:rFonts w:ascii="Times New Roman" w:eastAsia="Times New Roman" w:hAnsi="Times New Roman" w:cs="Times New Roman"/>
+          <w:b/>
+          <w:bCs/>
+          <w:sz w:val="32"/>
+          <w:szCs w:val="32"/>
+          <w:lang w:val="fr-FR"/>
+        </w:rPr>
+        <w:t>Fatma Ahmed Elawady</w:t>
+      </w:r>
+      <w:r>
+        <w:rPr>
+          <w:rFonts w:ascii="Times New Roman" w:eastAsia="Times New Roman" w:hAnsi="Times New Roman" w:cs="Times New Roman"/>
+          <w:b/>
+          <w:bCs/>
+          <w:sz w:val="32"/>
+          <w:szCs w:val="32"/>
+          <w:lang w:val="fr-FR"/>
+        </w:rPr>
+        <w:t xml:space="preserve">            </w:t>
+      </w:r>
+    </w:p>
+    <w:p>
+      <w:pPr>
+        <w:pStyle w:val="ListParagraph"/>
+        <w:numPr>
+          <w:ilvl w:val="0"/>
+          <w:numId w:val="3"/>
+        </w:numPr>
+        <w:ind w:right="-900"/>
+        <w:jc w:val="both"/>
+        <w:rPr>
+          <w:rFonts w:ascii="Times New Roman" w:eastAsia="Times New Roman" w:hAnsi="Times New Roman" w:cs="Times New Roman"/>
+          <w:b/>
+          <w:bCs/>
+          <w:sz w:val="32"/>
+          <w:szCs w:val="32"/>
+          <w:lang w:val="fr-FR"/>
+        </w:rPr>
+      </w:pPr>
+      <w:r>
+        <w:rPr>
+          <w:rFonts w:ascii="Times New Roman" w:eastAsia="Times New Roman" w:hAnsi="Times New Roman" w:cs="Times New Roman"/>
+          <w:b/>
+          <w:bCs/>
+          <w:sz w:val="32"/>
+          <w:szCs w:val="32"/>
+          <w:lang w:val="fr-FR"/>
+        </w:rPr>
+        <w:t>Hagar Mohamed Abdelrahman</w:t>
+      </w:r>
+    </w:p>
+    <w:p>
+      <w:pPr>
+        <w:pStyle w:val="ListParagraph"/>
+        <w:numPr>
+          <w:ilvl w:val="0"/>
+          <w:numId w:val="3"/>
+        </w:numPr>
+        <w:ind w:right="-900"/>
+        <w:jc w:val="both"/>
+        <w:rPr>
+          <w:rFonts w:ascii="Times New Roman" w:eastAsia="Times New Roman" w:hAnsi="Times New Roman" w:cs="Times New Roman"/>
+          <w:b/>
+          <w:bCs/>
+          <w:sz w:val="32"/>
+          <w:szCs w:val="32"/>
+        </w:rPr>
+      </w:pPr>
+      <w:r>
+        <w:rPr>
+          <w:rFonts w:ascii="Times New Roman" w:eastAsia="Times New Roman" w:hAnsi="Times New Roman" w:cs="Times New Roman"/>
+          <w:b/>
+          <w:bCs/>
+          <w:sz w:val="32"/>
+          <w:szCs w:val="32"/>
+        </w:rPr>
+        <w:t>Mariam Nashaat B</w:t>
+      </w:r>
+      <w:r>
+        <w:rPr>
+          <w:rFonts w:ascii="Times New Roman" w:eastAsia="Times New Roman" w:hAnsi="Times New Roman" w:cs="Times New Roman"/>
+          <w:b/>
+          <w:bCs/>
+          <w:sz w:val="32"/>
+          <w:szCs w:val="32"/>
+        </w:rPr>
+        <w:t>oshra</w:t>
+      </w:r>
+      <w:r>
+        <w:rPr>
+          <w:rFonts w:ascii="Times New Roman" w:eastAsia="Times New Roman" w:hAnsi="Times New Roman" w:cs="Times New Roman"/>
+          <w:b/>
+          <w:bCs/>
+          <w:sz w:val="32"/>
+          <w:szCs w:val="32"/>
+        </w:rPr>
+        <w:t xml:space="preserve">           </w:t>
+      </w:r>
+    </w:p>
+    <w:p>
+      <w:pPr>
+        <w:pStyle w:val="ListParagraph"/>
+        <w:numPr>
+          <w:ilvl w:val="0"/>
+          <w:numId w:val="3"/>
+        </w:numPr>
+        <w:ind w:right="-900"/>
+        <w:jc w:val="both"/>
+        <w:rPr>
+          <w:rFonts w:ascii="Times New Roman" w:eastAsia="Times New Roman" w:hAnsi="Times New Roman" w:cs="Times New Roman"/>
+          <w:b/>
+          <w:bCs/>
+          <w:sz w:val="32"/>
+          <w:szCs w:val="32"/>
+        </w:rPr>
+      </w:pPr>
+      <w:r>
+        <w:rPr>
+          <w:rFonts w:ascii="Times New Roman" w:eastAsia="Times New Roman" w:hAnsi="Times New Roman" w:cs="Times New Roman"/>
+          <w:b/>
+          <w:bCs/>
+          <w:sz w:val="32"/>
+          <w:szCs w:val="32"/>
+        </w:rPr>
+        <w:t>Mostafa</w:t>
+      </w:r>
+      <w:r>
+        <w:rPr>
+          <w:rFonts w:ascii="Times New Roman" w:eastAsia="Times New Roman" w:hAnsi="Times New Roman" w:cs="Times New Roman"/>
+          <w:b/>
+          <w:bCs/>
+          <w:sz w:val="32"/>
+          <w:szCs w:val="32"/>
+        </w:rPr>
+        <w:t xml:space="preserve"> Ayman</w:t>
+      </w:r>
+    </w:p>
+    <w:p>
+      <w:pPr>
+        <w:ind w:left="-180" w:right="-900"/>
+        <w:rPr>
+          <w:rFonts w:ascii="Times New Roman" w:eastAsia="Times New Roman" w:hAnsi="Times New Roman" w:cs="Times New Roman"/>
+          <w:b/>
+          <w:bCs/>
+          <w:sz w:val="28"/>
+          <w:szCs w:val="28"/>
+        </w:rPr>
+      </w:pPr>
+      <w:r>
+        <w:rPr>
+          <w:rFonts w:ascii="Times New Roman" w:eastAsia="Times New Roman" w:hAnsi="Times New Roman" w:cs="Times New Roman"/>
+          <w:b/>
+          <w:bCs/>
+          <w:sz w:val="36"/>
+          <w:szCs w:val="36"/>
+        </w:rPr>
+        <w:t>Supervisor</w:t>
+      </w:r>
+      <w:r>
+        <w:rPr>
+          <w:rFonts w:ascii="Times New Roman" w:eastAsia="Times New Roman" w:hAnsi="Times New Roman" w:cs="Times New Roman"/>
+          <w:b/>
+          <w:bCs/>
+          <w:sz w:val="36"/>
+          <w:szCs w:val="36"/>
+        </w:rPr>
+        <w:t>: Dr</w:t>
+      </w:r>
+      <w:r>
+        <w:rPr>
+          <w:rFonts w:ascii="Times New Roman" w:eastAsia="Times New Roman" w:hAnsi="Times New Roman" w:cs="Times New Roman"/>
+          <w:b/>
+          <w:bCs/>
+          <w:sz w:val="36"/>
+          <w:szCs w:val="36"/>
+        </w:rPr>
+        <w:t>.</w:t>
+      </w:r>
+      <w:r>
+        <w:rPr>
+          <w:rFonts w:ascii="Times New Roman" w:eastAsia="Times New Roman" w:hAnsi="Times New Roman" w:cs="Times New Roman"/>
+          <w:b/>
+          <w:bCs/>
+          <w:sz w:val="36"/>
+          <w:szCs w:val="36"/>
+        </w:rPr>
+        <w:t xml:space="preserve"> </w:t>
+      </w:r>
+      <w:r>
+        <w:rPr>
+          <w:rFonts w:ascii="Times New Roman" w:eastAsia="Times New Roman" w:hAnsi="Times New Roman" w:cs="Times New Roman"/>
+          <w:b/>
+          <w:bCs/>
+          <w:sz w:val="36"/>
+          <w:szCs w:val="36"/>
+        </w:rPr>
+        <w:t>Ahmed</w:t>
+      </w:r>
+      <w:r>
+        <w:rPr>
+          <w:rFonts w:ascii="Times New Roman" w:eastAsia="Times New Roman" w:hAnsi="Times New Roman" w:cs="Times New Roman"/>
+          <w:b/>
+          <w:bCs/>
+          <w:sz w:val="36"/>
+          <w:szCs w:val="36"/>
+        </w:rPr>
+        <w:t xml:space="preserve"> Azzam</w:t>
+      </w:r>
+    </w:p>
+    <w:p>
+      <w:pPr>
+        <w:jc w:val="center"/>
+        <w:rPr>
+          <w:rFonts w:asciiTheme="majorBidi" w:hAnsiTheme="majorBidi" w:cstheme="majorBidi"/>
+          <w:sz w:val="36"/>
+          <w:szCs w:val="36"/>
+        </w:rPr>
+      </w:pPr>
+    </w:p>
+    <w:p>
+      <w:pPr>
+        <w:jc w:val="center"/>
+        <w:rPr>
+          <w:rFonts w:asciiTheme="majorBidi" w:hAnsiTheme="majorBidi" w:cstheme="majorBidi"/>
+          <w:sz w:val="36"/>
+          <w:szCs w:val="36"/>
+        </w:rPr>
+      </w:pPr>
+    </w:p>
+    <w:p>
+      <w:pPr>
+        <w:jc w:val="center"/>
+        <w:rPr>
+          <w:rFonts w:asciiTheme="majorBidi" w:hAnsiTheme="majorBidi" w:cstheme="majorBidi"/>
+          <w:sz w:val="36"/>
+          <w:szCs w:val="36"/>
+        </w:rPr>
+      </w:pPr>
+    </w:p>
+    <w:p>
+      <w:pPr>
+        <w:jc w:val="center"/>
+        <w:rPr>
+          <w:rFonts w:asciiTheme="majorBidi" w:hAnsiTheme="majorBidi" w:cstheme="majorBidi"/>
+          <w:sz w:val="36"/>
+          <w:szCs w:val="36"/>
+        </w:rPr>
+      </w:pPr>
+    </w:p>
+    <w:p>
+      <w:pPr>
+        <w:jc w:val="center"/>
         <w:rPr>
           <w:rFonts w:asciiTheme="majorBidi" w:hAnsiTheme="majorBidi" w:cstheme="majorBidi"/>
           <w:sz w:val="36"/>
@@ -18,145 +856,141 @@
           <w:sz w:val="36"/>
           <w:szCs w:val="36"/>
         </w:rPr>
+        <w:lastRenderedPageBreak/>
         <w:t>ABSTRACT</w:t>
       </w:r>
     </w:p>
     <w:p>
       <w:pPr>
         <w:rPr>
+          <w:sz w:val="24"/>
+          <w:szCs w:val="24"/>
+        </w:rPr>
+      </w:pPr>
+      <w:r>
+        <w:rPr>
+          <w:sz w:val="24"/>
+          <w:szCs w:val="24"/>
+        </w:rPr>
+        <w:t>EyeTalk is an AI-based assistive communication system developed to support individuals with severe motor impairments who are unable to use conventional input devices. The system enables hands-free interaction through head orientation and gaze-based control, allowing users to operate a computer and communicate effectively.</w:t>
+      </w:r>
+    </w:p>
+    <w:p>
+      <w:pPr>
+        <w:rPr>
+          <w:sz w:val="24"/>
+          <w:szCs w:val="24"/>
+        </w:rPr>
+      </w:pPr>
+      <w:r>
+        <w:rPr>
+          <w:sz w:val="24"/>
+          <w:szCs w:val="24"/>
+        </w:rPr>
+        <w:t>Using standard camera and computer vision techniques, facial landmarks are detected via Mediapipe Face Mesh. Head orientation vectors are computed and mapped to screen coordinates through a configurable control core supporting both absolute and relative cursor modes. To ensure smooth and stable operation, the system integrates Kalman filtering and Exponential Moving Average (EMA) smoothing. A calibration module enhances accuracy by statistically aligning the system to each user’s neutral head position.</w:t>
+      </w:r>
+    </w:p>
+    <w:p>
+      <w:pPr>
+        <w:rPr>
+          <w:sz w:val="24"/>
+          <w:szCs w:val="24"/>
+        </w:rPr>
+      </w:pPr>
+      <w:r>
+        <w:rPr>
+          <w:sz w:val="24"/>
+          <w:szCs w:val="24"/>
+        </w:rPr>
+        <w:t>EyeTalk includes a bilingual (Arabic/English) virtual keyboard interface with integrated Text-to-Speech functionality, enabling real-time spoken communication. Predefined emergency phrases allow rapid expression of urgent medical needs. The system is designed for low-cost deployment on embedded platforms such as Raspberry Pi, making it portable and accessible.</w:t>
+      </w:r>
+    </w:p>
+    <w:p>
+      <w:pPr>
+        <w:rPr>
+          <w:sz w:val="24"/>
+          <w:szCs w:val="24"/>
+        </w:rPr>
+      </w:pPr>
+      <w:r>
+        <w:rPr>
+          <w:sz w:val="24"/>
+          <w:szCs w:val="24"/>
+        </w:rPr>
+        <w:t>By combining artificial intelligence, computer vision, and assistive interface design, EyeTalk provides an affordable and scalable solution to improve independence and quality of life for motor-impaired individuals.</w:t>
+      </w:r>
+    </w:p>
+    <w:p>
+      <w:pPr>
+        <w:rPr>
+          <w:sz w:val="24"/>
+          <w:szCs w:val="24"/>
+        </w:rPr>
+      </w:pPr>
+      <w:r>
+        <w:rPr>
+          <w:sz w:val="24"/>
+          <w:szCs w:val="24"/>
+        </w:rPr>
+        <w:pict w14:anchorId="3B3D8937">
+          <v:rect id="_x0000_i1027" style="width:0;height:1.5pt" o:hralign="center" o:hrstd="t" o:hr="t" fillcolor="#a0a0a0" stroked="f"/>
+        </w:pict>
+      </w:r>
+    </w:p>
+    <w:p>
+      <w:pPr>
+        <w:rPr>
+          <w:b/>
+          <w:bCs/>
+          <w:sz w:val="24"/>
+          <w:szCs w:val="24"/>
+        </w:rPr>
+      </w:pPr>
+      <w:r>
+        <w:rPr>
+          <w:b/>
+          <w:bCs/>
+          <w:sz w:val="24"/>
+          <w:szCs w:val="24"/>
+        </w:rPr>
+        <w:t>Keywords</w:t>
+      </w:r>
+    </w:p>
+    <w:p>
+      <w:pPr>
+        <w:rPr>
+          <w:sz w:val="24"/>
+          <w:szCs w:val="24"/>
+        </w:rPr>
+      </w:pPr>
+      <w:r>
+        <w:rPr>
+          <w:sz w:val="24"/>
+          <w:szCs w:val="24"/>
+        </w:rPr>
+        <w:t>Assistive Technology; Human-Computer Interaction; Head Tracking; Gaze Interaction; Computer Vision; Kalman Filter; Embedded Systems; Virtual Keyboard; Text-to-Speech; Medical Assistive Systems.</w:t>
+      </w:r>
+    </w:p>
+    <w:p>
+      <w:pPr>
+        <w:rPr>
           <w:sz w:val="22"/>
           <w:szCs w:val="22"/>
         </w:rPr>
       </w:pPr>
-      <w:r>
-        <w:rPr>
-          <w:sz w:val="22"/>
-          <w:szCs w:val="22"/>
-        </w:rPr>
-        <w:t>EyeTalk is an AI-driven assistive communication system designed to restore interaction capabilities for individuals suffering from severe motor impairments such as paralysis, neuromuscular disorders, or post-stroke conditions. The system enables hands-free computer control and real-time communication using head orientation and gaze-based interaction.</w:t>
-      </w:r>
     </w:p>
     <w:p>
       <w:pPr>
         <w:rPr>
-          <w:sz w:val="22"/>
-          <w:szCs w:val="22"/>
-        </w:rPr>
-      </w:pPr>
-      <w:r>
-        <w:rPr>
-          <w:sz w:val="22"/>
-          <w:szCs w:val="22"/>
-        </w:rPr>
-        <w:t>The proposed solution integrates computer vision, artificial intelligence, and embedded systems to create a portable and accessible human-computer interaction platform. A camera module captures facial landmarks using MediaPipe FaceMesh technology, from which head orientation vectors are extracted. These vectors are processed through a robust orientation model and mapped to screen coordinates using a configurable control core. To ensure smooth and stable cursor movement, the system incorporates advanced filtering techniques including Kalman filtering and Exponential Moving Average (EMA) smoothing.</w:t>
-      </w:r>
-    </w:p>
-    <w:p>
-      <w:pPr>
-        <w:rPr>
-          <w:sz w:val="22"/>
-          <w:szCs w:val="22"/>
-        </w:rPr>
-      </w:pPr>
-      <w:r>
-        <w:rPr>
-          <w:sz w:val="22"/>
-          <w:szCs w:val="22"/>
-        </w:rPr>
-        <w:t>The architecture is modular and configurable, allowing adaptive control through multiple sensitivity profiles (FAST, BALANCED, SMOOTH) and dual control modes (absolute and relative). A calibration manager provides robust center-alignment using statistical median sampling to ensure personalized accuracy for each user.</w:t>
-      </w:r>
-    </w:p>
-    <w:p>
-      <w:pPr>
-        <w:rPr>
-          <w:sz w:val="22"/>
-          <w:szCs w:val="22"/>
-        </w:rPr>
-      </w:pPr>
-      <w:r>
-        <w:rPr>
-          <w:sz w:val="22"/>
-          <w:szCs w:val="22"/>
-        </w:rPr>
-        <w:t>EyeTalk also includes a bilingual virtual keyboard interface (Arabic and English) built using PySide6, enabling users to construct text messages through gaze-based cursor control. Integrated Text-to-Speech (TTS) functionality converts typed text into spoken output, allowing real-time verbal communication. Additionally, predefined emergency phrases allow rapid expression of urgent needs such as pain, medical assistance, or hydration requests.</w:t>
-      </w:r>
-    </w:p>
-    <w:p>
-      <w:pPr>
-        <w:rPr>
-          <w:sz w:val="22"/>
-          <w:szCs w:val="22"/>
-        </w:rPr>
-      </w:pPr>
-      <w:r>
-        <w:rPr>
-          <w:sz w:val="22"/>
-          <w:szCs w:val="22"/>
-        </w:rPr>
-        <w:t>The system is optimized for low-cost deployment on embedded platforms such as the Raspberry Pi, making it suitable for portable medical environments and resource-limited settings. By combining AI-based vision processing with assistive communication tools, EyeTalk aims to provide an affordable, scalable, and practical solution to improve quality of life and independence for motor-impaired individuals.</w:t>
-      </w:r>
-    </w:p>
-    <w:p>
-      <w:pPr>
-        <w:rPr>
-          <w:sz w:val="22"/>
-          <w:szCs w:val="22"/>
-        </w:rPr>
-      </w:pPr>
-      <w:r>
-        <w:rPr>
-          <w:sz w:val="22"/>
-          <w:szCs w:val="22"/>
-        </w:rPr>
-        <w:t>This project contributes to the medical technology sector by offering a non-invasive, software-defined assistive communication framework that can be expanded toward full eye-gaze tracking and smart clinical integration.</w:t>
-      </w:r>
-    </w:p>
-    <w:p>
-      <w:pPr>
-        <w:rPr>
-          <w:sz w:val="22"/>
-          <w:szCs w:val="22"/>
-        </w:rPr>
-      </w:pPr>
-    </w:p>
-    <w:p>
-      <w:pPr>
-        <w:rPr>
-          <w:rFonts w:hint="cs"/>
           <w:sz w:val="22"/>
           <w:szCs w:val="22"/>
           <w:rtl/>
         </w:rPr>
       </w:pPr>
-      <w:r>
-        <w:rPr>
-          <w:b/>
-          <w:bCs/>
-          <w:i/>
-          <w:iCs/>
-          <w:sz w:val="22"/>
-          <w:szCs w:val="22"/>
-        </w:rPr>
-        <w:t>Keywords:</w:t>
-      </w:r>
-      <w:r>
-        <w:rPr>
-          <w:sz w:val="22"/>
-          <w:szCs w:val="22"/>
-        </w:rPr>
-        <w:t xml:space="preserve"> </w:t>
-      </w:r>
-      <w:r>
-        <w:rPr>
-          <w:sz w:val="22"/>
-          <w:szCs w:val="22"/>
-        </w:rPr>
-        <w:t>Assistive Technology; Human-Computer Interaction (HCI); Head Tracking; Gaze-Based Interaction; Computer Vision; MediaPipe FaceMesh; Kalman Filtering; Exponential Moving Average (EMA); Embedded Systems; Raspberry Pi; Virtual Keyboard; Text-to-Speech (TTS); Medical Communication Systems; Motor Impairment Support; Rehabilitation Engineering.</w:t>
-      </w:r>
     </w:p>
     <w:sectPr>
-      <w:headerReference w:type="default" r:id="rId7"/>
-      <w:footerReference w:type="default" r:id="rId8"/>
+      <w:headerReference w:type="default" r:id="rId8"/>
+      <w:footerReference w:type="default" r:id="rId9"/>
       <w:pgSz w:w="12240" w:h="15840"/>
       <w:pgMar w:top="1440" w:right="1440" w:bottom="1440" w:left="1440" w:header="720" w:footer="720" w:gutter="0"/>
       <w:pgBorders w:offsetFrom="page">
@@ -366,9 +1200,9 @@
             </wp:anchor>
           </w:drawing>
         </mc:Choice>
-        <mc:Fallback>
+        <mc:Fallback xmlns:a="http://schemas.openxmlformats.org/drawingml/2006/main">
           <w:pict>
-            <v:rect w14:anchorId="2E2AFF97" id="Rectangle 233" o:spid="_x0000_s1026" style="position:absolute;margin-left:0;margin-top:0;width:580.8pt;height:752.4pt;z-index:251659264;visibility:visible;mso-wrap-style:square;mso-width-percent:950;mso-height-percent:950;mso-wrap-distance-left:9pt;mso-wrap-distance-top:0;mso-wrap-distance-right:9pt;mso-wrap-distance-bottom:0;mso-position-horizontal:center;mso-position-horizontal-relative:page;mso-position-vertical:center;mso-position-vertical-relative:page;mso-width-percent:950;mso-height-percent:950;mso-width-relative:page;mso-height-relative:page;v-text-anchor:middle" o:gfxdata="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" filled="f" strokecolor="#737373 [1614]" strokeweight="1.25pt">
+            <v:rect id="Rectangle 233" style="position:absolute;margin-left:0;margin-top:0;width:580.8pt;height:752.4pt;z-index:251659264;visibility:visible;mso-wrap-style:square;mso-width-percent:950;mso-height-percent:950;mso-wrap-distance-left:9pt;mso-wrap-distance-top:0;mso-wrap-distance-right:9pt;mso-wrap-distance-bottom:0;mso-position-horizontal:center;mso-position-horizontal-relative:page;mso-position-vertical:center;mso-position-vertical-relative:page;mso-width-percent:950;mso-height-percent:950;mso-width-relative:page;mso-height-relative:page;v-text-anchor:middle" o:spid="_x0000_s1026" filled="f" strokecolor="#737373 [1614]" strokeweight="1.25pt" w14:anchorId="2E2AFF97" o:gfxdata="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">
               <w10:wrap anchorx="page" anchory="page"/>
             </v:rect>
           </w:pict>
@@ -425,6 +1259,119 @@
 <file path=word/numbering.xml><?xml version="1.0" encoding="utf-8"?>
 <w:numbering xmlns:wpc="http://schemas.microsoft.com/office/word/2010/wordprocessingCanvas" xmlns:cx="http://schemas.microsoft.com/office/drawing/2014/chartex" xmlns:cx1="http://schemas.microsoft.com/office/drawing/2015/9/8/chartex" xmlns:cx2="http://schemas.microsoft.com/office/drawing/2015/10/21/chartex" xmlns:cx3="http://schemas.microsoft.com/office/drawing/2016/5/9/chartex" xmlns:cx4="http://schemas.microsoft.com/office/drawing/2016/5/10/chartex" xmlns:cx5="http://schemas.microsoft.com/office/drawing/2016/5/11/chartex" xmlns:cx6="http://schemas.microsoft.com/office/drawing/2016/5/12/chartex" xmlns:cx7="http://schemas.microsoft.com/office/drawing/2016/5/13/chartex" xmlns:cx8="http://schemas.microsoft.com/office/drawing/2016/5/14/chartex" xmlns:mc="http://schemas.openxmlformats.org/markup-compatibility/2006" xmlns:aink="http://schemas.microsoft.com/office/drawing/2016/ink" xmlns:am3d="http://schemas.microsoft.com/office/drawing/2017/model3d" xmlns:o="urn:schemas-microsoft-com:office:office" xmlns:oel="http://schemas.microsoft.com/office/2019/extlst" xmlns:r="http://schemas.openxmlformats.org/officeDocument/2006/relationships" xmlns:m="http://schemas.openxmlformats.org/officeDocument/2006/math" xmlns:v="urn:schemas-microsoft-com:vml" xmlns:wp14="http://schemas.microsoft.com/office/word/2010/wordprocessingDrawing" xmlns:wp="http://schemas.openxmlformats.org/drawingml/2006/wordprocessingDrawing" xmlns:w10="urn:schemas-microsoft-com:office:word" xmlns:w="http://schemas.openxmlformats.org/wordprocessingml/2006/main" xmlns:w14="http://schemas.microsoft.com/office/word/2010/wordml" xmlns:w15="http://schemas.microsoft.com/office/word/2012/wordml" xmlns:w16cex="http://schemas.microsoft.com/office/word/2018/wordml/cex" xmlns:w16cid="http://schemas.microsoft.com/office/word/2016/wordml/cid" xmlns:w16="http://schemas.microsoft.com/office/word/2018/wordml" xmlns:w16du="http://schemas.microsoft.com/office/word/2023/wordml/word16du" xmlns:w16sdtdh="http://schemas.microsoft.com/office/word/2020/wordml/sdtdatahash" xmlns:w16sdtfl="http://schemas.microsoft.com/office/word/2024/wordml/sdtformatlock" xmlns:w16se="http://schemas.microsoft.com/office/word/2015/wordml/symex" xmlns:wpg="http://schemas.microsoft.com/office/word/2010/wordprocessingGroup" xmlns:wpi="http://schemas.microsoft.com/office/word/2010/wordprocessingInk" xmlns:wne="http://schemas.microsoft.com/office/word/2006/wordml" xmlns:wps="http://schemas.microsoft.com/office/word/2010/wordprocessingShape" mc:Ignorable="w14 w15 w16se w16cid w16 w16cex w16sdtdh w16sdtfl w16du wp14">
   <w:abstractNum w:abstractNumId="0" w15:restartNumberingAfterBreak="0">
+    <w:nsid w:val="02534B2C"/>
+    <w:multiLevelType w:val="hybridMultilevel"/>
+    <w:tmpl w:val="2076A638"/>
+    <w:lvl w:ilvl="0" w:tplc="04090001">
+      <w:start w:val="1"/>
+      <w:numFmt w:val="bullet"/>
+      <w:lvlText w:val=""/>
+      <w:lvlJc w:val="left"/>
+      <w:pPr>
+        <w:ind w:left="720" w:hanging="360"/>
+      </w:pPr>
+      <w:rPr>
+        <w:rFonts w:ascii="Symbol" w:hAnsi="Symbol" w:hint="default"/>
+      </w:rPr>
+    </w:lvl>
+    <w:lvl w:ilvl="1" w:tplc="04090003" w:tentative="1">
+      <w:start w:val="1"/>
+      <w:numFmt w:val="bullet"/>
+      <w:lvlText w:val="o"/>
+      <w:lvlJc w:val="left"/>
+      <w:pPr>
+        <w:ind w:left="1440" w:hanging="360"/>
+      </w:pPr>
+      <w:rPr>
+        <w:rFonts w:ascii="Courier New" w:hAnsi="Courier New" w:cs="Courier New" w:hint="default"/>
+      </w:rPr>
+    </w:lvl>
+    <w:lvl w:ilvl="2" w:tplc="04090005" w:tentative="1">
+      <w:start w:val="1"/>
+      <w:numFmt w:val="bullet"/>
+      <w:lvlText w:val=""/>
+      <w:lvlJc w:val="left"/>
+      <w:pPr>
+        <w:ind w:left="2160" w:hanging="360"/>
+      </w:pPr>
+      <w:rPr>
+        <w:rFonts w:ascii="Wingdings" w:hAnsi="Wingdings" w:hint="default"/>
+      </w:rPr>
+    </w:lvl>
+    <w:lvl w:ilvl="3" w:tplc="04090001" w:tentative="1">
+      <w:start w:val="1"/>
+      <w:numFmt w:val="bullet"/>
+      <w:lvlText w:val=""/>
+      <w:lvlJc w:val="left"/>
+      <w:pPr>
+        <w:ind w:left="2880" w:hanging="360"/>
+      </w:pPr>
+      <w:rPr>
+        <w:rFonts w:ascii="Symbol" w:hAnsi="Symbol" w:hint="default"/>
+      </w:rPr>
+    </w:lvl>
+    <w:lvl w:ilvl="4" w:tplc="04090003" w:tentative="1">
+      <w:start w:val="1"/>
+      <w:numFmt w:val="bullet"/>
+      <w:lvlText w:val="o"/>
+      <w:lvlJc w:val="left"/>
+      <w:pPr>
+        <w:ind w:left="3600" w:hanging="360"/>
+      </w:pPr>
+      <w:rPr>
+        <w:rFonts w:ascii="Courier New" w:hAnsi="Courier New" w:cs="Courier New" w:hint="default"/>
+      </w:rPr>
+    </w:lvl>
+    <w:lvl w:ilvl="5" w:tplc="04090005" w:tentative="1">
+      <w:start w:val="1"/>
+      <w:numFmt w:val="bullet"/>
+      <w:lvlText w:val=""/>
+      <w:lvlJc w:val="left"/>
+      <w:pPr>
+        <w:ind w:left="4320" w:hanging="360"/>
+      </w:pPr>
+      <w:rPr>
+        <w:rFonts w:ascii="Wingdings" w:hAnsi="Wingdings" w:hint="default"/>
+      </w:rPr>
+    </w:lvl>
+    <w:lvl w:ilvl="6" w:tplc="04090001" w:tentative="1">
+      <w:start w:val="1"/>
+      <w:numFmt w:val="bullet"/>
+      <w:lvlText w:val=""/>
+      <w:lvlJc w:val="left"/>
+      <w:pPr>
+        <w:ind w:left="5040" w:hanging="360"/>
+      </w:pPr>
+      <w:rPr>
+        <w:rFonts w:ascii="Symbol" w:hAnsi="Symbol" w:hint="default"/>
+      </w:rPr>
+    </w:lvl>
+    <w:lvl w:ilvl="7" w:tplc="04090003" w:tentative="1">
+      <w:start w:val="1"/>
+      <w:numFmt w:val="bullet"/>
+      <w:lvlText w:val="o"/>
+      <w:lvlJc w:val="left"/>
+      <w:pPr>
+        <w:ind w:left="5760" w:hanging="360"/>
+      </w:pPr>
+      <w:rPr>
+        <w:rFonts w:ascii="Courier New" w:hAnsi="Courier New" w:cs="Courier New" w:hint="default"/>
+      </w:rPr>
+    </w:lvl>
+    <w:lvl w:ilvl="8" w:tplc="04090005" w:tentative="1">
+      <w:start w:val="1"/>
+      <w:numFmt w:val="bullet"/>
+      <w:lvlText w:val=""/>
+      <w:lvlJc w:val="left"/>
+      <w:pPr>
+        <w:ind w:left="6480" w:hanging="360"/>
+      </w:pPr>
+      <w:rPr>
+        <w:rFonts w:ascii="Wingdings" w:hAnsi="Wingdings" w:hint="default"/>
+      </w:rPr>
+    </w:lvl>
+  </w:abstractNum>
+  <w:abstractNum w:abstractNumId="1" w15:restartNumberingAfterBreak="0">
     <w:nsid w:val="3CDA29A7"/>
     <w:multiLevelType w:val="multilevel"/>
     <w:tmpl w:val="3EAA8000"/>
@@ -573,7 +1520,7 @@
       </w:rPr>
     </w:lvl>
   </w:abstractNum>
-  <w:abstractNum w:abstractNumId="1" w15:restartNumberingAfterBreak="0">
+  <w:abstractNum w:abstractNumId="2" w15:restartNumberingAfterBreak="0">
     <w:nsid w:val="7C093749"/>
     <w:multiLevelType w:val="multilevel"/>
     <w:tmpl w:val="48B23E02"/>
@@ -723,10 +1670,13 @@
     </w:lvl>
   </w:abstractNum>
   <w:num w:numId="1" w16cid:durableId="151408337">
-    <w:abstractNumId w:val="0"/>
+    <w:abstractNumId w:val="1"/>
   </w:num>
   <w:num w:numId="2" w16cid:durableId="844831889">
-    <w:abstractNumId w:val="1"/>
+    <w:abstractNumId w:val="2"/>
+  </w:num>
+  <w:num w:numId="3" w16cid:durableId="1238398847">
+    <w:abstractNumId w:val="0"/>
   </w:num>
 </w:numbering>
 </file>
@@ -1341,6 +2291,7 @@
   <w:style w:type="character" w:default="1" w:styleId="DefaultParagraphFont">
     <w:name w:val="Default Paragraph Font"/>
     <w:uiPriority w:val="1"/>
+    <w:semiHidden/>
     <w:unhideWhenUsed/>
   </w:style>
   <w:style w:type="table" w:default="1" w:styleId="TableNormal">
@@ -1913,9 +2864,13 @@
   </w:compat>
   <w:rsids>
     <w:rsidRoot w:val="00643235"/>
+    <w:rsid w:val="00392C52"/>
     <w:rsid w:val="00643235"/>
+    <w:rsid w:val="00BB6223"/>
     <w:rsid w:val="00C1513A"/>
+    <w:rsid w:val="00DE6A17"/>
     <w:rsid w:val="00F70738"/>
+    <w:rsid w:val="00FD3890"/>
   </w:rsids>
   <m:mathPr>
     <m:mathFont m:val="Cambria Math"/>

</xml_diff>

<commit_message>
Added Proposal Video and Proposal PDF.
</commit_message>
<xml_diff>
--- a/EyeTalk Project Abstract.docx
+++ b/EyeTalk Project Abstract.docx
@@ -933,7 +933,7 @@
           <w:szCs w:val="24"/>
         </w:rPr>
         <w:pict w14:anchorId="3B3D8937">
-          <v:rect id="_x0000_i1027" style="width:0;height:1.5pt" o:hralign="center" o:hrstd="t" o:hr="t" fillcolor="#a0a0a0" stroked="f"/>
+          <v:rect id="_x0000_i1025" style="width:0;height:1.5pt" o:hralign="center" o:hrstd="t" o:hr="t" fillcolor="#a0a0a0" stroked="f"/>
         </w:pict>
       </w:r>
     </w:p>
@@ -1223,6 +1223,7 @@
         <w:dataBinding w:prefixMappings="xmlns:ns0='http://schemas.openxmlformats.org/package/2006/metadata/core-properties' xmlns:ns1='http://purl.org/dc/elements/1.1/'" w:xpath="/ns0:coreProperties[1]/ns1:title[1]" w:storeItemID="{6C3C8BC8-F283-45AE-878A-BAB7291924A1}"/>
         <w:text/>
       </w:sdtPr>
+      <w:sdtEndPr/>
       <w:sdtContent>
         <w:r>
           <w:rPr>
@@ -2864,10 +2865,12 @@
   </w:compat>
   <w:rsids>
     <w:rsidRoot w:val="00643235"/>
+    <w:rsid w:val="000E0B31"/>
     <w:rsid w:val="00392C52"/>
     <w:rsid w:val="00643235"/>
     <w:rsid w:val="00BB6223"/>
     <w:rsid w:val="00C1513A"/>
+    <w:rsid w:val="00D85850"/>
     <w:rsid w:val="00DE6A17"/>
     <w:rsid w:val="00F70738"/>
     <w:rsid w:val="00FD3890"/>

</xml_diff>